<commit_message>
[UPDATE] Update the report.
</commit_message>
<xml_diff>
--- a/RAPPORT.docx
+++ b/RAPPORT.docx
@@ -6,7 +6,7 @@
       <w:pPr>
         <w:pStyle w:val="Titre1"/>
       </w:pPr>
-      <w:bookmarkStart w:id="0" w:name="_Toc470111217"/>
+      <w:bookmarkStart w:id="0" w:name="_Toc477873835"/>
       <w:r>
         <w:t>R</w:t>
       </w:r>
@@ -126,7 +126,7 @@
         </w:rPr>
         <w:fldChar w:fldCharType="separate"/>
       </w:r>
-      <w:hyperlink w:anchor="_Toc470111217" w:history="1">
+      <w:hyperlink w:anchor="_Toc477873835" w:history="1">
         <w:r>
           <w:rPr>
             <w:rStyle w:val="Lienhypertexte"/>
@@ -161,7 +161,7 @@
             <w:sz w:val="32"/>
             <w:szCs w:val="32"/>
           </w:rPr>
-          <w:instrText xml:space="preserve"> PAGEREF _Toc470111217 \h </w:instrText>
+          <w:instrText xml:space="preserve"> PAGEREF _Toc477873835 \h </w:instrText>
         </w:r>
         <w:r>
           <w:rPr>
@@ -213,7 +213,7 @@
           <w:szCs w:val="32"/>
         </w:rPr>
       </w:pPr>
-      <w:hyperlink w:anchor="_Toc470111218" w:history="1">
+      <w:hyperlink w:anchor="_Toc477873836" w:history="1">
         <w:r>
           <w:rPr>
             <w:rStyle w:val="Lienhypertexte"/>
@@ -248,7 +248,7 @@
             <w:sz w:val="32"/>
             <w:szCs w:val="32"/>
           </w:rPr>
-          <w:instrText xml:space="preserve"> PAGEREF _Toc470111218 \h </w:instrText>
+          <w:instrText xml:space="preserve"> PAGEREF _Toc477873836 \h </w:instrText>
         </w:r>
         <w:r>
           <w:rPr>
@@ -274,7 +274,7 @@
             <w:sz w:val="32"/>
             <w:szCs w:val="32"/>
           </w:rPr>
-          <w:t>2</w:t>
+          <w:t>1</w:t>
         </w:r>
         <w:r>
           <w:rPr>
@@ -300,7 +300,7 @@
           <w:szCs w:val="32"/>
         </w:rPr>
       </w:pPr>
-      <w:hyperlink w:anchor="_Toc470111219" w:history="1">
+      <w:hyperlink w:anchor="_Toc477873837" w:history="1">
         <w:r>
           <w:rPr>
             <w:rStyle w:val="Lienhypertexte"/>
@@ -308,7 +308,7 @@
             <w:sz w:val="32"/>
             <w:szCs w:val="32"/>
           </w:rPr>
-          <w:t>1. Compilation et exécution:</w:t>
+          <w:t>1. Lancement du jeu:</w:t>
         </w:r>
         <w:r>
           <w:rPr>
@@ -335,7 +335,7 @@
             <w:sz w:val="32"/>
             <w:szCs w:val="32"/>
           </w:rPr>
-          <w:instrText xml:space="preserve"> PAGEREF _Toc470111219 \h </w:instrText>
+          <w:instrText xml:space="preserve"> PAGEREF _Toc477873837 \h </w:instrText>
         </w:r>
         <w:r>
           <w:rPr>
@@ -387,7 +387,7 @@
           <w:szCs w:val="32"/>
         </w:rPr>
       </w:pPr>
-      <w:hyperlink w:anchor="_Toc470111220" w:history="1">
+      <w:hyperlink w:anchor="_Toc477873838" w:history="1">
         <w:r>
           <w:rPr>
             <w:rStyle w:val="Lienhypertexte"/>
@@ -422,7 +422,7 @@
             <w:sz w:val="32"/>
             <w:szCs w:val="32"/>
           </w:rPr>
-          <w:instrText xml:space="preserve"> PAGEREF _Toc470111220 \h </w:instrText>
+          <w:instrText xml:space="preserve"> PAGEREF _Toc477873838 \h </w:instrText>
         </w:r>
         <w:r>
           <w:rPr>
@@ -448,7 +448,7 @@
             <w:sz w:val="32"/>
             <w:szCs w:val="32"/>
           </w:rPr>
-          <w:t>2</w:t>
+          <w:t>5</w:t>
         </w:r>
         <w:r>
           <w:rPr>
@@ -474,7 +474,7 @@
           <w:szCs w:val="32"/>
         </w:rPr>
       </w:pPr>
-      <w:hyperlink w:anchor="_Toc470111221" w:history="1">
+      <w:hyperlink w:anchor="_Toc477873839" w:history="1">
         <w:r>
           <w:rPr>
             <w:rStyle w:val="Lienhypertexte"/>
@@ -509,7 +509,7 @@
             <w:sz w:val="32"/>
             <w:szCs w:val="32"/>
           </w:rPr>
-          <w:instrText xml:space="preserve"> PAGEREF _Toc470111221 \h </w:instrText>
+          <w:instrText xml:space="preserve"> PAGEREF _Toc477873839 \h </w:instrText>
         </w:r>
         <w:r>
           <w:rPr>
@@ -535,7 +535,7 @@
             <w:sz w:val="32"/>
             <w:szCs w:val="32"/>
           </w:rPr>
-          <w:t>2</w:t>
+          <w:t>5</w:t>
         </w:r>
         <w:r>
           <w:rPr>
@@ -561,7 +561,7 @@
           <w:szCs w:val="32"/>
         </w:rPr>
       </w:pPr>
-      <w:hyperlink w:anchor="_Toc470111222" w:history="1">
+      <w:hyperlink w:anchor="_Toc477873840" w:history="1">
         <w:r>
           <w:rPr>
             <w:rStyle w:val="Lienhypertexte"/>
@@ -569,7 +569,7 @@
             <w:sz w:val="32"/>
             <w:szCs w:val="32"/>
           </w:rPr>
-          <w:t>3- Fonctionnalités:</w:t>
+          <w:t>3- But du jeu:</w:t>
         </w:r>
         <w:r>
           <w:rPr>
@@ -596,7 +596,7 @@
             <w:sz w:val="32"/>
             <w:szCs w:val="32"/>
           </w:rPr>
-          <w:instrText xml:space="preserve"> PAGEREF _Toc470111222 \h </w:instrText>
+          <w:instrText xml:space="preserve"> PAGEREF _Toc477873840 \h </w:instrText>
         </w:r>
         <w:r>
           <w:rPr>
@@ -622,7 +622,7 @@
             <w:sz w:val="32"/>
             <w:szCs w:val="32"/>
           </w:rPr>
-          <w:t>3</w:t>
+          <w:t>7</w:t>
         </w:r>
         <w:r>
           <w:rPr>
@@ -637,7 +637,7 @@
     </w:p>
     <w:p>
       <w:pPr>
-        <w:pStyle w:val="TM3"/>
+        <w:pStyle w:val="TM2"/>
         <w:tabs>
           <w:tab w:val="right" w:leader="dot" w:pos="9628"/>
         </w:tabs>
@@ -648,7 +648,7 @@
           <w:szCs w:val="32"/>
         </w:rPr>
       </w:pPr>
-      <w:hyperlink w:anchor="_Toc470111223" w:history="1">
+      <w:hyperlink w:anchor="_Toc477873841" w:history="1">
         <w:r>
           <w:rPr>
             <w:rStyle w:val="Lienhypertexte"/>
@@ -656,7 +656,7 @@
             <w:sz w:val="32"/>
             <w:szCs w:val="32"/>
           </w:rPr>
-          <w:t>3.1-Les tourelles:</w:t>
+          <w:t>4- Passage de niveau:</w:t>
         </w:r>
         <w:r>
           <w:rPr>
@@ -683,7 +683,7 @@
             <w:sz w:val="32"/>
             <w:szCs w:val="32"/>
           </w:rPr>
-          <w:instrText xml:space="preserve"> PAGEREF _Toc470111223 \h </w:instrText>
+          <w:instrText xml:space="preserve"> PAGEREF _Toc477873841 \h </w:instrText>
         </w:r>
         <w:r>
           <w:rPr>
@@ -709,7 +709,7 @@
             <w:sz w:val="32"/>
             <w:szCs w:val="32"/>
           </w:rPr>
-          <w:t>3</w:t>
+          <w:t>8</w:t>
         </w:r>
         <w:r>
           <w:rPr>
@@ -724,7 +724,7 @@
     </w:p>
     <w:p>
       <w:pPr>
-        <w:pStyle w:val="TM3"/>
+        <w:pStyle w:val="TM2"/>
         <w:tabs>
           <w:tab w:val="right" w:leader="dot" w:pos="9628"/>
         </w:tabs>
@@ -735,7 +735,7 @@
           <w:szCs w:val="32"/>
         </w:rPr>
       </w:pPr>
-      <w:hyperlink w:anchor="_Toc470111224" w:history="1">
+      <w:hyperlink w:anchor="_Toc477873842" w:history="1">
         <w:r>
           <w:rPr>
             <w:rStyle w:val="Lienhypertexte"/>
@@ -743,7 +743,7 @@
             <w:sz w:val="32"/>
             <w:szCs w:val="32"/>
           </w:rPr>
-          <w:t>3.2-Les Monstres:</w:t>
+          <w:t>5- Mise en pause du jeu:</w:t>
         </w:r>
         <w:r>
           <w:rPr>
@@ -770,7 +770,7 @@
             <w:sz w:val="32"/>
             <w:szCs w:val="32"/>
           </w:rPr>
-          <w:instrText xml:space="preserve"> PAGEREF _Toc470111224 \h </w:instrText>
+          <w:instrText xml:space="preserve"> PAGEREF _Toc477873842 \h </w:instrText>
         </w:r>
         <w:r>
           <w:rPr>
@@ -796,7 +796,7 @@
             <w:sz w:val="32"/>
             <w:szCs w:val="32"/>
           </w:rPr>
-          <w:t>5</w:t>
+          <w:t>8</w:t>
         </w:r>
         <w:r>
           <w:rPr>
@@ -811,265 +811,7 @@
     </w:p>
     <w:p>
       <w:pPr>
-        <w:pStyle w:val="TM4"/>
-        <w:tabs>
-          <w:tab w:val="right" w:leader="dot" w:pos="9628"/>
-        </w:tabs>
-        <w:rPr>
-          <w:noProof/>
-          <w:sz w:val="32"/>
-          <w:szCs w:val="32"/>
-        </w:rPr>
-      </w:pPr>
-      <w:hyperlink w:anchor="_Toc470111225" w:history="1">
-        <w:r>
-          <w:rPr>
-            <w:rStyle w:val="Lienhypertexte"/>
-            <w:noProof/>
-            <w:sz w:val="32"/>
-            <w:szCs w:val="32"/>
-          </w:rPr>
-          <w:t>3.2.1-Bestiaire:</w:t>
-        </w:r>
-        <w:r>
-          <w:rPr>
-            <w:noProof/>
-            <w:webHidden/>
-            <w:sz w:val="32"/>
-            <w:szCs w:val="32"/>
-          </w:rPr>
-          <w:tab/>
-        </w:r>
-        <w:r>
-          <w:rPr>
-            <w:noProof/>
-            <w:webHidden/>
-            <w:sz w:val="32"/>
-            <w:szCs w:val="32"/>
-          </w:rPr>
-          <w:fldChar w:fldCharType="begin"/>
-        </w:r>
-        <w:r>
-          <w:rPr>
-            <w:noProof/>
-            <w:webHidden/>
-            <w:sz w:val="32"/>
-            <w:szCs w:val="32"/>
-          </w:rPr>
-          <w:instrText xml:space="preserve"> PAGEREF _Toc470111225 \h </w:instrText>
-        </w:r>
-        <w:r>
-          <w:rPr>
-            <w:noProof/>
-            <w:webHidden/>
-            <w:sz w:val="32"/>
-            <w:szCs w:val="32"/>
-          </w:rPr>
-        </w:r>
-        <w:r>
-          <w:rPr>
-            <w:noProof/>
-            <w:webHidden/>
-            <w:sz w:val="32"/>
-            <w:szCs w:val="32"/>
-          </w:rPr>
-          <w:fldChar w:fldCharType="separate"/>
-        </w:r>
-        <w:r>
-          <w:rPr>
-            <w:noProof/>
-            <w:webHidden/>
-            <w:sz w:val="32"/>
-            <w:szCs w:val="32"/>
-          </w:rPr>
-          <w:t>5</w:t>
-        </w:r>
-        <w:r>
-          <w:rPr>
-            <w:noProof/>
-            <w:webHidden/>
-            <w:sz w:val="32"/>
-            <w:szCs w:val="32"/>
-          </w:rPr>
-          <w:fldChar w:fldCharType="end"/>
-        </w:r>
-      </w:hyperlink>
-    </w:p>
-    <w:p>
-      <w:pPr>
-        <w:pStyle w:val="TM4"/>
-        <w:tabs>
-          <w:tab w:val="right" w:leader="dot" w:pos="9628"/>
-        </w:tabs>
-        <w:rPr>
-          <w:noProof/>
-          <w:sz w:val="32"/>
-          <w:szCs w:val="32"/>
-        </w:rPr>
-      </w:pPr>
-      <w:hyperlink w:anchor="_Toc470111226" w:history="1">
-        <w:r>
-          <w:rPr>
-            <w:rStyle w:val="Lienhypertexte"/>
-            <w:noProof/>
-            <w:sz w:val="32"/>
-            <w:szCs w:val="32"/>
-          </w:rPr>
-          <w:t>3.2.2-Évolution des Monstres:</w:t>
-        </w:r>
-        <w:r>
-          <w:rPr>
-            <w:noProof/>
-            <w:webHidden/>
-            <w:sz w:val="32"/>
-            <w:szCs w:val="32"/>
-          </w:rPr>
-          <w:tab/>
-        </w:r>
-        <w:r>
-          <w:rPr>
-            <w:noProof/>
-            <w:webHidden/>
-            <w:sz w:val="32"/>
-            <w:szCs w:val="32"/>
-          </w:rPr>
-          <w:fldChar w:fldCharType="begin"/>
-        </w:r>
-        <w:r>
-          <w:rPr>
-            <w:noProof/>
-            <w:webHidden/>
-            <w:sz w:val="32"/>
-            <w:szCs w:val="32"/>
-          </w:rPr>
-          <w:instrText xml:space="preserve"> PAGEREF _Toc470111226 \h </w:instrText>
-        </w:r>
-        <w:r>
-          <w:rPr>
-            <w:noProof/>
-            <w:webHidden/>
-            <w:sz w:val="32"/>
-            <w:szCs w:val="32"/>
-          </w:rPr>
-        </w:r>
-        <w:r>
-          <w:rPr>
-            <w:noProof/>
-            <w:webHidden/>
-            <w:sz w:val="32"/>
-            <w:szCs w:val="32"/>
-          </w:rPr>
-          <w:fldChar w:fldCharType="separate"/>
-        </w:r>
-        <w:r>
-          <w:rPr>
-            <w:noProof/>
-            <w:webHidden/>
-            <w:sz w:val="32"/>
-            <w:szCs w:val="32"/>
-          </w:rPr>
-          <w:t>8</w:t>
-        </w:r>
-        <w:r>
-          <w:rPr>
-            <w:noProof/>
-            <w:webHidden/>
-            <w:sz w:val="32"/>
-            <w:szCs w:val="32"/>
-          </w:rPr>
-          <w:fldChar w:fldCharType="end"/>
-        </w:r>
-      </w:hyperlink>
-    </w:p>
-    <w:p>
-      <w:pPr>
-        <w:pStyle w:val="TM4"/>
-        <w:tabs>
-          <w:tab w:val="right" w:leader="dot" w:pos="9628"/>
-        </w:tabs>
-        <w:rPr>
-          <w:noProof/>
-          <w:sz w:val="32"/>
-          <w:szCs w:val="32"/>
-        </w:rPr>
-      </w:pPr>
-      <w:hyperlink w:anchor="_Toc470111227" w:history="1">
-        <w:r>
-          <w:rPr>
-            <w:rStyle w:val="Lienhypertexte"/>
-            <w:noProof/>
-            <w:sz w:val="32"/>
-            <w:szCs w:val="32"/>
-          </w:rPr>
-          <w:t>3.2.3-IA des Monstres:</w:t>
-        </w:r>
-        <w:r>
-          <w:rPr>
-            <w:noProof/>
-            <w:webHidden/>
-            <w:sz w:val="32"/>
-            <w:szCs w:val="32"/>
-          </w:rPr>
-          <w:tab/>
-        </w:r>
-        <w:r>
-          <w:rPr>
-            <w:noProof/>
-            <w:webHidden/>
-            <w:sz w:val="32"/>
-            <w:szCs w:val="32"/>
-          </w:rPr>
-          <w:fldChar w:fldCharType="begin"/>
-        </w:r>
-        <w:r>
-          <w:rPr>
-            <w:noProof/>
-            <w:webHidden/>
-            <w:sz w:val="32"/>
-            <w:szCs w:val="32"/>
-          </w:rPr>
-          <w:instrText xml:space="preserve"> PAGEREF _Toc470111227 \h </w:instrText>
-        </w:r>
-        <w:r>
-          <w:rPr>
-            <w:noProof/>
-            <w:webHidden/>
-            <w:sz w:val="32"/>
-            <w:szCs w:val="32"/>
-          </w:rPr>
-        </w:r>
-        <w:r>
-          <w:rPr>
-            <w:noProof/>
-            <w:webHidden/>
-            <w:sz w:val="32"/>
-            <w:szCs w:val="32"/>
-          </w:rPr>
-          <w:fldChar w:fldCharType="separate"/>
-        </w:r>
-        <w:r>
-          <w:rPr>
-            <w:noProof/>
-            <w:webHidden/>
-            <w:sz w:val="32"/>
-            <w:szCs w:val="32"/>
-          </w:rPr>
-          <w:t>9</w:t>
-        </w:r>
-        <w:r>
-          <w:rPr>
-            <w:noProof/>
-            <w:webHidden/>
-            <w:sz w:val="32"/>
-            <w:szCs w:val="32"/>
-          </w:rPr>
-          <w:fldChar w:fldCharType="end"/>
-        </w:r>
-      </w:hyperlink>
-    </w:p>
-    <w:p>
-      <w:pPr>
-        <w:pStyle w:val="TM3"/>
+        <w:pStyle w:val="TM2"/>
         <w:tabs>
           <w:tab w:val="right" w:leader="dot" w:pos="9628"/>
         </w:tabs>
@@ -1080,7 +822,7 @@
           <w:szCs w:val="32"/>
         </w:rPr>
       </w:pPr>
-      <w:hyperlink w:anchor="_Toc470111228" w:history="1">
+      <w:hyperlink w:anchor="_Toc477873843" w:history="1">
         <w:r>
           <w:rPr>
             <w:rStyle w:val="Lienhypertexte"/>
@@ -1088,7 +830,7 @@
             <w:sz w:val="32"/>
             <w:szCs w:val="32"/>
           </w:rPr>
-          <w:t>3.3-Les Chemins:</w:t>
+          <w:t>6- Modification de l’aspect du spaceShip:</w:t>
         </w:r>
         <w:r>
           <w:rPr>
@@ -1115,7 +857,7 @@
             <w:sz w:val="32"/>
             <w:szCs w:val="32"/>
           </w:rPr>
-          <w:instrText xml:space="preserve"> PAGEREF _Toc470111228 \h </w:instrText>
+          <w:instrText xml:space="preserve"> PAGEREF _Toc477873843 \h </w:instrText>
         </w:r>
         <w:r>
           <w:rPr>
@@ -1156,7 +898,7 @@
     </w:p>
     <w:p>
       <w:pPr>
-        <w:pStyle w:val="TM3"/>
+        <w:pStyle w:val="TM2"/>
         <w:tabs>
           <w:tab w:val="right" w:leader="dot" w:pos="9628"/>
         </w:tabs>
@@ -1167,7 +909,7 @@
           <w:szCs w:val="32"/>
         </w:rPr>
       </w:pPr>
-      <w:hyperlink w:anchor="_Toc470111229" w:history="1">
+      <w:hyperlink w:anchor="_Toc477873844" w:history="1">
         <w:r>
           <w:rPr>
             <w:rStyle w:val="Lienhypertexte"/>
@@ -1175,7 +917,7 @@
             <w:sz w:val="32"/>
             <w:szCs w:val="32"/>
           </w:rPr>
-          <w:t>3.4-Le Chemin dédié au Joueur:</w:t>
+          <w:t>7- Fin du jeu:</w:t>
         </w:r>
         <w:r>
           <w:rPr>
@@ -1202,94 +944,7 @@
             <w:sz w:val="32"/>
             <w:szCs w:val="32"/>
           </w:rPr>
-          <w:instrText xml:space="preserve"> PAGEREF _Toc470111229 \h </w:instrText>
-        </w:r>
-        <w:r>
-          <w:rPr>
-            <w:noProof/>
-            <w:webHidden/>
-            <w:sz w:val="32"/>
-            <w:szCs w:val="32"/>
-          </w:rPr>
-        </w:r>
-        <w:r>
-          <w:rPr>
-            <w:noProof/>
-            <w:webHidden/>
-            <w:sz w:val="32"/>
-            <w:szCs w:val="32"/>
-          </w:rPr>
-          <w:fldChar w:fldCharType="separate"/>
-        </w:r>
-        <w:r>
-          <w:rPr>
-            <w:noProof/>
-            <w:webHidden/>
-            <w:sz w:val="32"/>
-            <w:szCs w:val="32"/>
-          </w:rPr>
-          <w:t>9</w:t>
-        </w:r>
-        <w:r>
-          <w:rPr>
-            <w:noProof/>
-            <w:webHidden/>
-            <w:sz w:val="32"/>
-            <w:szCs w:val="32"/>
-          </w:rPr>
-          <w:fldChar w:fldCharType="end"/>
-        </w:r>
-      </w:hyperlink>
-    </w:p>
-    <w:p>
-      <w:pPr>
-        <w:pStyle w:val="TM3"/>
-        <w:tabs>
-          <w:tab w:val="right" w:leader="dot" w:pos="9628"/>
-        </w:tabs>
-        <w:rPr>
-          <w:rFonts w:cstheme="minorBidi"/>
-          <w:noProof/>
-          <w:sz w:val="32"/>
-          <w:szCs w:val="32"/>
-        </w:rPr>
-      </w:pPr>
-      <w:hyperlink w:anchor="_Toc470111230" w:history="1">
-        <w:r>
-          <w:rPr>
-            <w:rStyle w:val="Lienhypertexte"/>
-            <w:noProof/>
-            <w:sz w:val="32"/>
-            <w:szCs w:val="32"/>
-          </w:rPr>
-          <w:t>3.4-Sauvegarde des parties:</w:t>
-        </w:r>
-        <w:r>
-          <w:rPr>
-            <w:noProof/>
-            <w:webHidden/>
-            <w:sz w:val="32"/>
-            <w:szCs w:val="32"/>
-          </w:rPr>
-          <w:tab/>
-        </w:r>
-        <w:r>
-          <w:rPr>
-            <w:noProof/>
-            <w:webHidden/>
-            <w:sz w:val="32"/>
-            <w:szCs w:val="32"/>
-          </w:rPr>
-          <w:fldChar w:fldCharType="begin"/>
-        </w:r>
-        <w:r>
-          <w:rPr>
-            <w:noProof/>
-            <w:webHidden/>
-            <w:sz w:val="32"/>
-            <w:szCs w:val="32"/>
-          </w:rPr>
-          <w:instrText xml:space="preserve"> PAGEREF _Toc470111230 \h </w:instrText>
+          <w:instrText xml:space="preserve"> PAGEREF _Toc477873844 \h </w:instrText>
         </w:r>
         <w:r>
           <w:rPr>
@@ -1359,17 +1014,117 @@
           <w:rFonts w:hint="eastAsia"/>
         </w:rPr>
       </w:pPr>
+      <w:bookmarkStart w:id="1" w:name="_GoBack"/>
+      <w:bookmarkEnd w:id="1"/>
     </w:p>
     <w:p>
       <w:pPr>
         <w:pStyle w:val="Titre2"/>
       </w:pPr>
-      <w:bookmarkStart w:id="1" w:name="_Toc470111218"/>
+      <w:bookmarkStart w:id="2" w:name="_Toc477873836"/>
+      <w:r>
+        <w:t>Introduction:</w:t>
+      </w:r>
+      <w:bookmarkEnd w:id="2"/>
+    </w:p>
+    <w:p>
+      <w:pPr>
+        <w:pStyle w:val="Standard"/>
+        <w:rPr>
+          <w:rFonts w:hint="eastAsia"/>
+        </w:rPr>
+      </w:pPr>
+    </w:p>
+    <w:p>
+      <w:pPr>
+        <w:pStyle w:val="Standard"/>
+        <w:rPr>
+          <w:rFonts w:hint="eastAsia"/>
+        </w:rPr>
+      </w:pPr>
+      <w:r>
+        <w:rPr>
+          <w:sz w:val="36"/>
+          <w:szCs w:val="36"/>
+        </w:rPr>
+        <w:t xml:space="preserve">Dans ce </w:t>
+      </w:r>
+      <w:r>
+        <w:rPr>
+          <w:sz w:val="36"/>
+          <w:szCs w:val="36"/>
+        </w:rPr>
+        <w:t>projet</w:t>
+      </w:r>
+      <w:r>
+        <w:rPr>
+          <w:sz w:val="36"/>
+          <w:szCs w:val="36"/>
+        </w:rPr>
+        <w:t xml:space="preserve">, l’objectif est </w:t>
+      </w:r>
+      <w:r>
+        <w:rPr>
+          <w:sz w:val="36"/>
+          <w:szCs w:val="36"/>
+        </w:rPr>
+        <w:t>d’implémenter</w:t>
+      </w:r>
+      <w:r>
+        <w:rPr>
+          <w:sz w:val="36"/>
+          <w:szCs w:val="36"/>
+        </w:rPr>
+        <w:t xml:space="preserve"> un jeu</w:t>
+      </w:r>
+      <w:r>
+        <w:rPr>
+          <w:sz w:val="36"/>
+          <w:szCs w:val="36"/>
+        </w:rPr>
+        <w:t xml:space="preserve"> en </w:t>
+      </w:r>
+      <w:proofErr w:type="spellStart"/>
+      <w:r>
+        <w:rPr>
+          <w:sz w:val="36"/>
+          <w:szCs w:val="36"/>
+        </w:rPr>
+        <w:t>javascript</w:t>
+      </w:r>
+      <w:proofErr w:type="spellEnd"/>
+      <w:r>
+        <w:rPr>
+          <w:sz w:val="36"/>
+          <w:szCs w:val="36"/>
+        </w:rPr>
+        <w:t xml:space="preserve"> en y intégrant un système de chat s’exécutant via node.js.</w:t>
+      </w:r>
+    </w:p>
+    <w:p>
+      <w:pPr>
+        <w:pStyle w:val="Standard"/>
+        <w:rPr>
+          <w:rFonts w:hint="eastAsia"/>
+        </w:rPr>
+      </w:pPr>
+    </w:p>
+    <w:p>
+      <w:pPr>
+        <w:pStyle w:val="Titre2"/>
+      </w:pPr>
+      <w:bookmarkStart w:id="3" w:name="_Toc477873837"/>
       <w:r>
         <w:lastRenderedPageBreak/>
-        <w:t>Introduction:</w:t>
-      </w:r>
-      <w:bookmarkEnd w:id="1"/>
+        <w:t xml:space="preserve">1. </w:t>
+      </w:r>
+      <w:r>
+        <w:t>Lancement du jeu</w:t>
+      </w:r>
+      <w:r>
+        <w:t>:</w:t>
+      </w:r>
+      <w:bookmarkEnd w:id="3"/>
     </w:p>
     <w:p>
       <w:pPr>
@@ -1384,136 +1139,40 @@
         <w:pStyle w:val="Standard"/>
         <w:rPr>
           <w:rFonts w:hint="eastAsia"/>
-        </w:rPr>
-      </w:pPr>
-      <w:r>
-        <w:rPr>
-          <w:sz w:val="36"/>
-          <w:szCs w:val="36"/>
-        </w:rPr>
-        <w:t xml:space="preserve">Dans ce </w:t>
-      </w:r>
-      <w:r>
-        <w:rPr>
-          <w:sz w:val="36"/>
-          <w:szCs w:val="36"/>
-        </w:rPr>
-        <w:t>projet</w:t>
-      </w:r>
-      <w:r>
-        <w:rPr>
-          <w:sz w:val="36"/>
-          <w:szCs w:val="36"/>
-        </w:rPr>
-        <w:t xml:space="preserve">, l’objectif est </w:t>
-      </w:r>
-      <w:r>
-        <w:rPr>
-          <w:sz w:val="36"/>
-          <w:szCs w:val="36"/>
-        </w:rPr>
-        <w:t>d’implémenter</w:t>
-      </w:r>
-      <w:r>
-        <w:rPr>
-          <w:sz w:val="36"/>
-          <w:szCs w:val="36"/>
-        </w:rPr>
-        <w:t xml:space="preserve"> un jeu</w:t>
-      </w:r>
-      <w:r>
-        <w:rPr>
-          <w:sz w:val="36"/>
-          <w:szCs w:val="36"/>
-        </w:rPr>
-        <w:t xml:space="preserve"> en </w:t>
-      </w:r>
-      <w:proofErr w:type="spellStart"/>
-      <w:r>
-        <w:rPr>
-          <w:sz w:val="36"/>
-          <w:szCs w:val="36"/>
-        </w:rPr>
-        <w:t>javascript</w:t>
-      </w:r>
-      <w:proofErr w:type="spellEnd"/>
-      <w:r>
-        <w:rPr>
-          <w:sz w:val="36"/>
-          <w:szCs w:val="36"/>
-        </w:rPr>
-        <w:t xml:space="preserve"> en y intégrant un système de chat s’exécutant via node.js.</w:t>
-      </w:r>
-    </w:p>
-    <w:p>
-      <w:pPr>
-        <w:pStyle w:val="Standard"/>
+          <w:sz w:val="36"/>
+          <w:szCs w:val="36"/>
+        </w:rPr>
+      </w:pPr>
+      <w:bookmarkStart w:id="4" w:name="_1.3-Compilation,_test_et"/>
+      <w:bookmarkEnd w:id="4"/>
+      <w:r>
+        <w:rPr>
+          <w:sz w:val="36"/>
+          <w:szCs w:val="36"/>
+        </w:rPr>
+        <w:t>Pour lancer le programme, il suffit de lancer une invite de node.js</w:t>
+      </w:r>
+      <w:r>
+        <w:rPr>
+          <w:sz w:val="36"/>
+          <w:szCs w:val="36"/>
+        </w:rPr>
+        <w:t>.</w:t>
+      </w:r>
+      <w:r>
+        <w:rPr>
+          <w:sz w:val="36"/>
+          <w:szCs w:val="36"/>
+        </w:rPr>
+        <w:t xml:space="preserve"> </w:t>
+      </w:r>
+    </w:p>
+    <w:p>
+      <w:pPr>
+        <w:pStyle w:val="Standard"/>
+        <w:jc w:val="center"/>
         <w:rPr>
           <w:rFonts w:hint="eastAsia"/>
-        </w:rPr>
-      </w:pPr>
-    </w:p>
-    <w:p>
-      <w:pPr>
-        <w:pStyle w:val="Titre2"/>
-      </w:pPr>
-      <w:bookmarkStart w:id="2" w:name="_Toc470111219"/>
-      <w:r>
-        <w:t xml:space="preserve">1. </w:t>
-      </w:r>
-      <w:r>
-        <w:t>Lancement du jeu</w:t>
-      </w:r>
-      <w:r>
-        <w:t>:</w:t>
-      </w:r>
-      <w:bookmarkEnd w:id="2"/>
-    </w:p>
-    <w:p>
-      <w:pPr>
-        <w:pStyle w:val="Standard"/>
-        <w:rPr>
-          <w:rFonts w:hint="eastAsia"/>
-        </w:rPr>
-      </w:pPr>
-    </w:p>
-    <w:p>
-      <w:pPr>
-        <w:pStyle w:val="Standard"/>
-        <w:rPr>
-          <w:sz w:val="36"/>
-          <w:szCs w:val="36"/>
-        </w:rPr>
-      </w:pPr>
-      <w:bookmarkStart w:id="3" w:name="_1.3-Compilation,_test_et"/>
-      <w:bookmarkEnd w:id="3"/>
-      <w:r>
-        <w:rPr>
-          <w:sz w:val="36"/>
-          <w:szCs w:val="36"/>
-        </w:rPr>
-        <w:t>Pour lancer le programme, il suffit de lancer une invite de node.js</w:t>
-      </w:r>
-      <w:r>
-        <w:rPr>
-          <w:sz w:val="36"/>
-          <w:szCs w:val="36"/>
-        </w:rPr>
-        <w:t>.</w:t>
-      </w:r>
-      <w:r>
-        <w:rPr>
-          <w:sz w:val="36"/>
-          <w:szCs w:val="36"/>
-        </w:rPr>
-        <w:t xml:space="preserve"> </w:t>
-      </w:r>
-    </w:p>
-    <w:p>
-      <w:pPr>
-        <w:pStyle w:val="Standard"/>
-        <w:jc w:val="center"/>
-        <w:rPr>
           <w:sz w:val="36"/>
           <w:szCs w:val="36"/>
         </w:rPr>
@@ -1521,7 +1180,7 @@
       <w:r>
         <w:rPr>
           <w:noProof/>
-          <w:lang w:eastAsia="fr-FR"/>
+          <w:lang w:eastAsia="fr-FR" w:bidi="ar-SA"/>
         </w:rPr>
         <w:drawing>
           <wp:inline distT="0" distB="0" distL="0" distR="0" wp14:anchorId="00D5C295" wp14:editId="49446971">
@@ -1565,6 +1224,7 @@
         <w:pStyle w:val="Standard"/>
         <w:jc w:val="center"/>
         <w:rPr>
+          <w:rFonts w:hint="eastAsia"/>
           <w:sz w:val="36"/>
           <w:szCs w:val="36"/>
         </w:rPr>
@@ -1572,7 +1232,7 @@
       <w:r>
         <w:rPr>
           <w:noProof/>
-          <w:lang w:eastAsia="fr-FR"/>
+          <w:lang w:eastAsia="fr-FR" w:bidi="ar-SA"/>
         </w:rPr>
         <w:drawing>
           <wp:inline distT="0" distB="0" distL="0" distR="0" wp14:anchorId="05ECFB66" wp14:editId="378ECB77">
@@ -1616,15 +1276,17 @@
         <w:pStyle w:val="Standard"/>
         <w:jc w:val="center"/>
         <w:rPr>
-          <w:sz w:val="36"/>
-          <w:szCs w:val="36"/>
-        </w:rPr>
-      </w:pPr>
-    </w:p>
-    <w:p>
-      <w:pPr>
-        <w:pStyle w:val="Standard"/>
-        <w:rPr>
+          <w:rFonts w:hint="eastAsia"/>
+          <w:sz w:val="36"/>
+          <w:szCs w:val="36"/>
+        </w:rPr>
+      </w:pPr>
+    </w:p>
+    <w:p>
+      <w:pPr>
+        <w:pStyle w:val="Standard"/>
+        <w:rPr>
+          <w:rFonts w:hint="eastAsia"/>
           <w:sz w:val="36"/>
           <w:szCs w:val="36"/>
         </w:rPr>
@@ -1641,15 +1303,17 @@
       <w:pPr>
         <w:pStyle w:val="Standard"/>
         <w:rPr>
-          <w:sz w:val="36"/>
-          <w:szCs w:val="36"/>
-        </w:rPr>
-      </w:pPr>
-    </w:p>
-    <w:p>
-      <w:pPr>
-        <w:pStyle w:val="Standard"/>
-        <w:rPr>
+          <w:rFonts w:hint="eastAsia"/>
+          <w:sz w:val="36"/>
+          <w:szCs w:val="36"/>
+        </w:rPr>
+      </w:pPr>
+    </w:p>
+    <w:p>
+      <w:pPr>
+        <w:pStyle w:val="Standard"/>
+        <w:rPr>
+          <w:rFonts w:hint="eastAsia"/>
           <w:sz w:val="36"/>
           <w:szCs w:val="36"/>
         </w:rPr>
@@ -1698,6 +1362,7 @@
           <w:numId w:val="5"/>
         </w:numPr>
         <w:rPr>
+          <w:rFonts w:hint="eastAsia"/>
           <w:sz w:val="36"/>
           <w:szCs w:val="36"/>
         </w:rPr>
@@ -1746,6 +1411,7 @@
       <w:pPr>
         <w:pStyle w:val="Standard"/>
         <w:rPr>
+          <w:rFonts w:hint="eastAsia"/>
           <w:sz w:val="36"/>
           <w:szCs w:val="36"/>
         </w:rPr>
@@ -1753,7 +1419,7 @@
       <w:r>
         <w:rPr>
           <w:noProof/>
-          <w:lang w:eastAsia="fr-FR"/>
+          <w:lang w:eastAsia="fr-FR" w:bidi="ar-SA"/>
         </w:rPr>
         <w:drawing>
           <wp:inline distT="0" distB="0" distL="0" distR="0" wp14:anchorId="66B5B92F" wp14:editId="11A94B9A">
@@ -1800,6 +1466,7 @@
           <w:numId w:val="5"/>
         </w:numPr>
         <w:rPr>
+          <w:rFonts w:hint="eastAsia"/>
           <w:sz w:val="36"/>
           <w:szCs w:val="36"/>
         </w:rPr>
@@ -1848,6 +1515,7 @@
       <w:pPr>
         <w:pStyle w:val="Standard"/>
         <w:rPr>
+          <w:rFonts w:hint="eastAsia"/>
           <w:sz w:val="36"/>
           <w:szCs w:val="36"/>
         </w:rPr>
@@ -1855,7 +1523,7 @@
       <w:r>
         <w:rPr>
           <w:noProof/>
-          <w:lang w:eastAsia="fr-FR"/>
+          <w:lang w:eastAsia="fr-FR" w:bidi="ar-SA"/>
         </w:rPr>
         <w:drawing>
           <wp:inline distT="0" distB="0" distL="0" distR="0" wp14:anchorId="5D7753C9" wp14:editId="4AF16F0D">
@@ -1898,16 +1566,16 @@
       <w:pPr>
         <w:pStyle w:val="Standard"/>
         <w:rPr>
-          <w:sz w:val="36"/>
-          <w:szCs w:val="36"/>
-        </w:rPr>
-      </w:pPr>
-      <w:r>
-        <w:rPr>
-          <w:sz w:val="36"/>
-          <w:szCs w:val="36"/>
-        </w:rPr>
-        <w:lastRenderedPageBreak/>
+          <w:rFonts w:hint="eastAsia"/>
+          <w:sz w:val="36"/>
+          <w:szCs w:val="36"/>
+        </w:rPr>
+      </w:pPr>
+      <w:r>
+        <w:rPr>
+          <w:sz w:val="36"/>
+          <w:szCs w:val="36"/>
+        </w:rPr>
         <w:t>Ensuite, dans tous les cas :</w:t>
       </w:r>
     </w:p>
@@ -1954,7 +1622,7 @@
       <w:r>
         <w:rPr>
           <w:noProof/>
-          <w:lang w:eastAsia="fr-FR"/>
+          <w:lang w:eastAsia="fr-FR" w:bidi="ar-SA"/>
         </w:rPr>
         <w:drawing>
           <wp:inline distT="0" distB="0" distL="0" distR="0" wp14:anchorId="61DFB341" wp14:editId="5D926B41">
@@ -2048,6 +1716,7 @@
       <w:pPr>
         <w:pStyle w:val="Standard"/>
         <w:rPr>
+          <w:rFonts w:hint="eastAsia"/>
           <w:sz w:val="36"/>
           <w:szCs w:val="36"/>
         </w:rPr>
@@ -2055,8 +1724,9 @@
       <w:r>
         <w:rPr>
           <w:noProof/>
-          <w:lang w:eastAsia="fr-FR"/>
-        </w:rPr>
+          <w:lang w:eastAsia="fr-FR" w:bidi="ar-SA"/>
+        </w:rPr>
+        <w:lastRenderedPageBreak/>
         <w:drawing>
           <wp:inline distT="0" distB="0" distL="0" distR="0" wp14:anchorId="6F4A253C" wp14:editId="1E306E80">
             <wp:extent cx="3486150" cy="180975"/>
@@ -2102,6 +1772,7 @@
           <w:numId w:val="4"/>
         </w:numPr>
         <w:rPr>
+          <w:rFonts w:hint="eastAsia"/>
           <w:sz w:val="36"/>
           <w:szCs w:val="36"/>
         </w:rPr>
@@ -2125,6 +1796,7 @@
       <w:pPr>
         <w:pStyle w:val="Standard"/>
         <w:rPr>
+          <w:rFonts w:hint="eastAsia"/>
           <w:sz w:val="36"/>
           <w:szCs w:val="36"/>
         </w:rPr>
@@ -2132,7 +1804,7 @@
       <w:r>
         <w:rPr>
           <w:noProof/>
-          <w:lang w:eastAsia="fr-FR"/>
+          <w:lang w:eastAsia="fr-FR" w:bidi="ar-SA"/>
         </w:rPr>
         <w:drawing>
           <wp:inline distT="0" distB="0" distL="0" distR="0" wp14:anchorId="6A84A887" wp14:editId="76A89ED9">
@@ -2175,15 +1847,17 @@
       <w:pPr>
         <w:pStyle w:val="Standard"/>
         <w:rPr>
-          <w:sz w:val="36"/>
-          <w:szCs w:val="36"/>
-        </w:rPr>
-      </w:pPr>
-    </w:p>
-    <w:p>
-      <w:pPr>
-        <w:pStyle w:val="Standard"/>
-        <w:rPr>
+          <w:rFonts w:hint="eastAsia"/>
+          <w:sz w:val="36"/>
+          <w:szCs w:val="36"/>
+        </w:rPr>
+      </w:pPr>
+    </w:p>
+    <w:p>
+      <w:pPr>
+        <w:pStyle w:val="Standard"/>
+        <w:rPr>
+          <w:rFonts w:hint="eastAsia"/>
           <w:b/>
           <w:sz w:val="36"/>
           <w:szCs w:val="36"/>
@@ -2251,21 +1925,7 @@
           <w:sz w:val="36"/>
           <w:szCs w:val="36"/>
         </w:rPr>
-        <w:t xml:space="preserve">CTRL+MAJ+N sur Chrome et </w:t>
-      </w:r>
-      <w:r>
-        <w:rPr>
-          <w:sz w:val="36"/>
-          <w:szCs w:val="36"/>
-        </w:rPr>
-        <w:t>CTRL+MAJ</w:t>
-      </w:r>
-      <w:r>
-        <w:rPr>
-          <w:sz w:val="36"/>
-          <w:szCs w:val="36"/>
-        </w:rPr>
-        <w:t xml:space="preserve">+P pour </w:t>
+        <w:t xml:space="preserve">CTRL+MAJ+N sur Chrome et CTRL+MAJ+P pour </w:t>
       </w:r>
       <w:proofErr w:type="spellStart"/>
       <w:r>
@@ -2297,6 +1957,7 @@
         <w:pStyle w:val="Standard"/>
         <w:jc w:val="center"/>
         <w:rPr>
+          <w:rFonts w:hint="eastAsia"/>
           <w:sz w:val="36"/>
           <w:szCs w:val="36"/>
         </w:rPr>
@@ -2304,7 +1965,7 @@
       <w:r>
         <w:rPr>
           <w:noProof/>
-          <w:lang w:eastAsia="fr-FR"/>
+          <w:lang w:eastAsia="fr-FR" w:bidi="ar-SA"/>
         </w:rPr>
         <w:drawing>
           <wp:inline distT="0" distB="0" distL="0" distR="0" wp14:anchorId="186FCE8F" wp14:editId="1C0F6FA7">
@@ -2348,6 +2009,7 @@
         <w:pStyle w:val="Standard"/>
         <w:jc w:val="center"/>
         <w:rPr>
+          <w:rFonts w:hint="eastAsia"/>
           <w:sz w:val="36"/>
           <w:szCs w:val="36"/>
         </w:rPr>
@@ -2358,6 +2020,7 @@
         <w:pStyle w:val="Standard"/>
         <w:jc w:val="center"/>
         <w:rPr>
+          <w:rFonts w:hint="eastAsia"/>
           <w:sz w:val="36"/>
           <w:szCs w:val="36"/>
         </w:rPr>
@@ -2365,7 +2028,7 @@
       <w:r>
         <w:rPr>
           <w:noProof/>
-          <w:lang w:eastAsia="fr-FR"/>
+          <w:lang w:eastAsia="fr-FR" w:bidi="ar-SA"/>
         </w:rPr>
         <w:drawing>
           <wp:inline distT="0" distB="0" distL="0" distR="0" wp14:anchorId="7DED2CA8" wp14:editId="6E53002E">
@@ -2409,15 +2072,17 @@
         <w:pStyle w:val="Standard"/>
         <w:jc w:val="center"/>
         <w:rPr>
-          <w:sz w:val="36"/>
-          <w:szCs w:val="36"/>
-        </w:rPr>
-      </w:pPr>
-    </w:p>
-    <w:p>
-      <w:pPr>
-        <w:pStyle w:val="Standard"/>
-        <w:rPr>
+          <w:rFonts w:hint="eastAsia"/>
+          <w:sz w:val="36"/>
+          <w:szCs w:val="36"/>
+        </w:rPr>
+      </w:pPr>
+    </w:p>
+    <w:p>
+      <w:pPr>
+        <w:pStyle w:val="Standard"/>
+        <w:rPr>
+          <w:rFonts w:hint="eastAsia"/>
           <w:sz w:val="36"/>
           <w:szCs w:val="36"/>
         </w:rPr>
@@ -2435,6 +2100,7 @@
         <w:pStyle w:val="Standard"/>
         <w:jc w:val="center"/>
         <w:rPr>
+          <w:rFonts w:hint="eastAsia"/>
           <w:sz w:val="36"/>
           <w:szCs w:val="36"/>
         </w:rPr>
@@ -2442,8 +2108,9 @@
       <w:r>
         <w:rPr>
           <w:noProof/>
-          <w:lang w:eastAsia="fr-FR"/>
-        </w:rPr>
+          <w:lang w:eastAsia="fr-FR" w:bidi="ar-SA"/>
+        </w:rPr>
+        <w:lastRenderedPageBreak/>
         <w:drawing>
           <wp:inline distT="0" distB="0" distL="0" distR="0" wp14:anchorId="30F751C0" wp14:editId="551D6E79">
             <wp:extent cx="6120130" cy="3249930"/>
@@ -2486,6 +2153,7 @@
         <w:pStyle w:val="Standard"/>
         <w:jc w:val="center"/>
         <w:rPr>
+          <w:rFonts w:hint="eastAsia"/>
           <w:sz w:val="36"/>
           <w:szCs w:val="36"/>
         </w:rPr>
@@ -2496,6 +2164,7 @@
         <w:pStyle w:val="Standard"/>
         <w:jc w:val="center"/>
         <w:rPr>
+          <w:rFonts w:hint="eastAsia"/>
           <w:sz w:val="36"/>
           <w:szCs w:val="36"/>
         </w:rPr>
@@ -2503,7 +2172,7 @@
       <w:r>
         <w:rPr>
           <w:noProof/>
-          <w:lang w:eastAsia="fr-FR"/>
+          <w:lang w:eastAsia="fr-FR" w:bidi="ar-SA"/>
         </w:rPr>
         <w:drawing>
           <wp:inline distT="0" distB="0" distL="0" distR="0" wp14:anchorId="764C3967" wp14:editId="58B069C6">
@@ -2547,15 +2216,17 @@
         <w:pStyle w:val="Standard"/>
         <w:jc w:val="center"/>
         <w:rPr>
-          <w:sz w:val="36"/>
-          <w:szCs w:val="36"/>
-        </w:rPr>
-      </w:pPr>
-    </w:p>
-    <w:p>
-      <w:pPr>
-        <w:pStyle w:val="Standard"/>
-        <w:rPr>
+          <w:rFonts w:hint="eastAsia"/>
+          <w:sz w:val="36"/>
+          <w:szCs w:val="36"/>
+        </w:rPr>
+      </w:pPr>
+    </w:p>
+    <w:p>
+      <w:pPr>
+        <w:pStyle w:val="Standard"/>
+        <w:rPr>
+          <w:rFonts w:hint="eastAsia"/>
           <w:sz w:val="36"/>
           <w:szCs w:val="36"/>
         </w:rPr>
@@ -2587,6 +2258,7 @@
       <w:pPr>
         <w:pStyle w:val="Standard"/>
         <w:rPr>
+          <w:rFonts w:hint="eastAsia"/>
           <w:sz w:val="36"/>
           <w:szCs w:val="36"/>
         </w:rPr>
@@ -2597,6 +2269,7 @@
         <w:pStyle w:val="Standard"/>
         <w:jc w:val="center"/>
         <w:rPr>
+          <w:rFonts w:hint="eastAsia"/>
           <w:sz w:val="36"/>
           <w:szCs w:val="36"/>
         </w:rPr>
@@ -2604,7 +2277,7 @@
       <w:r>
         <w:rPr>
           <w:noProof/>
-          <w:lang w:eastAsia="fr-FR"/>
+          <w:lang w:eastAsia="fr-FR" w:bidi="ar-SA"/>
         </w:rPr>
         <w:drawing>
           <wp:inline distT="0" distB="0" distL="0" distR="0" wp14:anchorId="4006D025" wp14:editId="606BE3F6">
@@ -2648,15 +2321,17 @@
         <w:pStyle w:val="Standard"/>
         <w:jc w:val="center"/>
         <w:rPr>
-          <w:sz w:val="36"/>
-          <w:szCs w:val="36"/>
-        </w:rPr>
-      </w:pPr>
-    </w:p>
-    <w:p>
-      <w:pPr>
-        <w:pStyle w:val="Standard"/>
-        <w:rPr>
+          <w:rFonts w:hint="eastAsia"/>
+          <w:sz w:val="36"/>
+          <w:szCs w:val="36"/>
+        </w:rPr>
+      </w:pPr>
+    </w:p>
+    <w:p>
+      <w:pPr>
+        <w:pStyle w:val="Standard"/>
+        <w:rPr>
+          <w:rFonts w:hint="eastAsia"/>
           <w:sz w:val="36"/>
           <w:szCs w:val="36"/>
         </w:rPr>
@@ -2706,6 +2381,7 @@
         <w:pStyle w:val="Standard"/>
         <w:jc w:val="center"/>
         <w:rPr>
+          <w:rFonts w:hint="eastAsia"/>
           <w:sz w:val="36"/>
           <w:szCs w:val="36"/>
         </w:rPr>
@@ -2717,6 +2393,7 @@
           <w:szCs w:val="36"/>
           <w:lang w:eastAsia="fr-FR" w:bidi="ar-SA"/>
         </w:rPr>
+        <w:lastRenderedPageBreak/>
         <w:drawing>
           <wp:inline distT="0" distB="0" distL="0" distR="0">
             <wp:extent cx="6334125" cy="3266440"/>
@@ -2791,7 +2468,7 @@
       <w:pPr>
         <w:pStyle w:val="Titre2"/>
       </w:pPr>
-      <w:bookmarkStart w:id="4" w:name="_Toc470111220"/>
+      <w:bookmarkStart w:id="5" w:name="_Toc477873838"/>
       <w:r>
         <w:t xml:space="preserve">2. </w:t>
       </w:r>
@@ -2801,7 +2478,7 @@
       <w:r>
         <w:t>:</w:t>
       </w:r>
-      <w:bookmarkEnd w:id="4"/>
+      <w:bookmarkEnd w:id="5"/>
     </w:p>
     <w:p>
       <w:pPr>
@@ -2815,7 +2492,7 @@
       <w:pPr>
         <w:pStyle w:val="Titre3"/>
       </w:pPr>
-      <w:bookmarkStart w:id="5" w:name="_Toc470111221"/>
+      <w:bookmarkStart w:id="6" w:name="_Toc477873839"/>
       <w:r>
         <w:t>2.1-Environnement</w:t>
       </w:r>
@@ -2825,7 +2502,7 @@
       <w:r>
         <w:t>:</w:t>
       </w:r>
-      <w:bookmarkEnd w:id="5"/>
+      <w:bookmarkEnd w:id="6"/>
     </w:p>
     <w:p/>
     <w:p>
@@ -2895,8 +2572,10 @@
       </w:pPr>
       <w:r>
         <w:rPr>
-          <w:sz w:val="36"/>
-          <w:szCs w:val="36"/>
+          <w:noProof/>
+          <w:sz w:val="36"/>
+          <w:szCs w:val="36"/>
+          <w:lang w:eastAsia="fr-FR"/>
         </w:rPr>
         <w:drawing>
           <wp:inline distT="0" distB="0" distL="0" distR="0" wp14:anchorId="1006426E" wp14:editId="48694CCF">
@@ -3154,14 +2833,7 @@
           <w:sz w:val="36"/>
           <w:szCs w:val="36"/>
         </w:rPr>
-        <w:t>Une fois que vous avez appuyé</w:t>
-      </w:r>
-      <w:r>
-        <w:rPr>
-          <w:sz w:val="36"/>
-          <w:szCs w:val="36"/>
-        </w:rPr>
-        <w:t xml:space="preserve"> sur « Start » si vous jouez avec un </w:t>
+        <w:t xml:space="preserve">Une fois que vous avez appuyé sur « Start » si vous jouez avec un </w:t>
       </w:r>
       <w:proofErr w:type="spellStart"/>
       <w:r>
@@ -3177,14 +2849,7 @@
           <w:sz w:val="36"/>
           <w:szCs w:val="36"/>
         </w:rPr>
-        <w:t xml:space="preserve"> ou sur la barre d’espace du clavier</w:t>
-      </w:r>
-      <w:r>
-        <w:rPr>
-          <w:sz w:val="36"/>
-          <w:szCs w:val="36"/>
-        </w:rPr>
-        <w:t>, le jeu se lance.</w:t>
+        <w:t xml:space="preserve"> ou sur la barre d’espace du clavier, le jeu se lance.</w:t>
       </w:r>
     </w:p>
     <w:p>
@@ -3221,8 +2886,10 @@
       </w:pPr>
       <w:r>
         <w:rPr>
-          <w:sz w:val="36"/>
-          <w:szCs w:val="36"/>
+          <w:noProof/>
+          <w:sz w:val="36"/>
+          <w:szCs w:val="36"/>
+          <w:lang w:eastAsia="fr-FR"/>
         </w:rPr>
         <w:drawing>
           <wp:inline distT="0" distB="0" distL="0" distR="0" wp14:anchorId="7263C0AB" wp14:editId="41AE72D1">
@@ -3301,6 +2968,7 @@
       <w:pPr>
         <w:pStyle w:val="Titre2"/>
       </w:pPr>
+      <w:bookmarkStart w:id="7" w:name="_Toc477873840"/>
       <w:r>
         <w:t>3-</w:t>
       </w:r>
@@ -3308,11 +2976,9 @@
         <w:t xml:space="preserve"> </w:t>
       </w:r>
       <w:r>
-        <w:t>But du jeu</w:t>
-      </w:r>
-      <w:r>
-        <w:t>:</w:t>
-      </w:r>
+        <w:t>But du jeu:</w:t>
+      </w:r>
+      <w:bookmarkEnd w:id="7"/>
     </w:p>
     <w:p>
       <w:pPr>
@@ -3372,22 +3038,18 @@
       <w:pPr>
         <w:pStyle w:val="Titre2"/>
       </w:pPr>
+      <w:bookmarkStart w:id="8" w:name="_Toc477873841"/>
       <w:r>
         <w:lastRenderedPageBreak/>
-        <w:t>4</w:t>
-      </w:r>
-      <w:r>
-        <w:t>-</w:t>
+        <w:t>4-</w:t>
       </w:r>
       <w:r>
         <w:t xml:space="preserve"> </w:t>
       </w:r>
       <w:r>
-        <w:t>Passage de niveau</w:t>
-      </w:r>
-      <w:r>
-        <w:t>:</w:t>
-      </w:r>
+        <w:t>Passage de niveau:</w:t>
+      </w:r>
+      <w:bookmarkEnd w:id="8"/>
     </w:p>
     <w:p>
       <w:pPr>
@@ -3556,57 +3218,39 @@
       <w:pPr>
         <w:pStyle w:val="Titre2"/>
       </w:pPr>
-      <w:r>
-        <w:t>5</w:t>
-      </w:r>
-      <w:r>
-        <w:t>-</w:t>
+      <w:bookmarkStart w:id="9" w:name="_Toc477873842"/>
+      <w:r>
+        <w:t>5-</w:t>
       </w:r>
       <w:r>
         <w:t xml:space="preserve"> </w:t>
       </w:r>
       <w:r>
-        <w:t>Mise en pause du jeu</w:t>
-      </w:r>
-      <w:r>
-        <w:t>:</w:t>
-      </w:r>
-    </w:p>
-    <w:p>
-      <w:pPr>
-        <w:rPr>
-          <w:sz w:val="36"/>
-          <w:szCs w:val="36"/>
-        </w:rPr>
-      </w:pPr>
-    </w:p>
-    <w:p>
-      <w:pPr>
-        <w:rPr>
-          <w:sz w:val="36"/>
-          <w:szCs w:val="36"/>
-        </w:rPr>
-      </w:pPr>
-      <w:r>
-        <w:rPr>
-          <w:sz w:val="36"/>
-          <w:szCs w:val="36"/>
-        </w:rPr>
-        <w:t>A tout moment vous pouvez mettre le jeu en pause, en appuyant indifféremment soit sur la touche « p » du clavier, soit sur la gâchette RT (XBOX) ou R2 (Playstation) pour mettre en pause et LT (XBOX) ou L</w:t>
-      </w:r>
-      <w:r>
-        <w:rPr>
-          <w:sz w:val="36"/>
-          <w:szCs w:val="36"/>
-        </w:rPr>
-        <w:t xml:space="preserve">2 (Playstation) </w:t>
-      </w:r>
-      <w:r>
-        <w:rPr>
-          <w:sz w:val="36"/>
-          <w:szCs w:val="36"/>
-        </w:rPr>
-        <w:t xml:space="preserve"> pour en sortir. </w:t>
+        <w:t>Mise en pause du jeu:</w:t>
+      </w:r>
+      <w:bookmarkEnd w:id="9"/>
+    </w:p>
+    <w:p>
+      <w:pPr>
+        <w:rPr>
+          <w:sz w:val="36"/>
+          <w:szCs w:val="36"/>
+        </w:rPr>
+      </w:pPr>
+    </w:p>
+    <w:p>
+      <w:pPr>
+        <w:rPr>
+          <w:sz w:val="36"/>
+          <w:szCs w:val="36"/>
+        </w:rPr>
+      </w:pPr>
+      <w:r>
+        <w:rPr>
+          <w:sz w:val="36"/>
+          <w:szCs w:val="36"/>
+        </w:rPr>
+        <w:t xml:space="preserve">A tout moment vous pouvez mettre le jeu en pause, en appuyant indifféremment soit sur la touche « p » du clavier, soit sur la gâchette RT (XBOX) ou R2 (Playstation) pour mettre en pause et LT (XBOX) ou L2 (Playstation)  pour en sortir. </w:t>
       </w:r>
     </w:p>
     <w:p>
@@ -3710,11 +3354,9 @@
       <w:pPr>
         <w:pStyle w:val="Titre2"/>
       </w:pPr>
-      <w:r>
-        <w:t>6</w:t>
-      </w:r>
-      <w:r>
-        <w:t>-</w:t>
+      <w:bookmarkStart w:id="10" w:name="_Toc477873843"/>
+      <w:r>
+        <w:t>6-</w:t>
       </w:r>
       <w:r>
         <w:t xml:space="preserve"> </w:t>
@@ -3730,6 +3372,7 @@
       <w:r>
         <w:t>:</w:t>
       </w:r>
+      <w:bookmarkEnd w:id="10"/>
     </w:p>
     <w:p>
       <w:pPr>
@@ -3869,13 +3512,12 @@
           </wp:inline>
         </w:drawing>
       </w:r>
-      <w:bookmarkStart w:id="6" w:name="_GoBack"/>
-      <w:bookmarkEnd w:id="6"/>
     </w:p>
     <w:p>
       <w:pPr>
         <w:pStyle w:val="Titre2"/>
       </w:pPr>
+      <w:bookmarkStart w:id="11" w:name="_Toc477873844"/>
       <w:r>
         <w:lastRenderedPageBreak/>
         <w:t>7</w:t>
@@ -3895,35 +3537,29 @@
       <w:r>
         <w:t>:</w:t>
       </w:r>
-    </w:p>
-    <w:p>
-      <w:pPr>
-        <w:rPr>
-          <w:sz w:val="36"/>
-          <w:szCs w:val="36"/>
-        </w:rPr>
-      </w:pPr>
-    </w:p>
-    <w:p>
-      <w:pPr>
-        <w:rPr>
-          <w:sz w:val="36"/>
-          <w:szCs w:val="36"/>
-        </w:rPr>
-      </w:pPr>
-      <w:r>
-        <w:rPr>
-          <w:sz w:val="36"/>
-          <w:szCs w:val="36"/>
-        </w:rPr>
-        <w:t xml:space="preserve">Enfin, </w:t>
-      </w:r>
-      <w:r>
-        <w:rPr>
-          <w:sz w:val="36"/>
-          <w:szCs w:val="36"/>
-        </w:rPr>
-        <w:t xml:space="preserve">si votre vie tombe à 0 ou que vous touchez physiquement un </w:t>
+      <w:bookmarkEnd w:id="11"/>
+    </w:p>
+    <w:p>
+      <w:pPr>
+        <w:rPr>
+          <w:sz w:val="36"/>
+          <w:szCs w:val="36"/>
+        </w:rPr>
+      </w:pPr>
+    </w:p>
+    <w:p>
+      <w:pPr>
+        <w:rPr>
+          <w:sz w:val="36"/>
+          <w:szCs w:val="36"/>
+        </w:rPr>
+      </w:pPr>
+      <w:r>
+        <w:rPr>
+          <w:sz w:val="36"/>
+          <w:szCs w:val="36"/>
+        </w:rPr>
+        <w:t xml:space="preserve">Enfin, si votre vie tombe à 0 ou que vous touchez physiquement un </w:t>
       </w:r>
       <w:proofErr w:type="spellStart"/>
       <w:r>
@@ -4080,7 +3716,7 @@
 
 <file path=word/numbering.xml><?xml version="1.0" encoding="utf-8"?>
 <w:numbering xmlns:wpc="http://schemas.microsoft.com/office/word/2010/wordprocessingCanvas" xmlns:mc="http://schemas.openxmlformats.org/markup-compatibility/2006" xmlns:o="urn:schemas-microsoft-com:office:office" xmlns:r="http://schemas.openxmlformats.org/officeDocument/2006/relationships" xmlns:m="http://schemas.openxmlformats.org/officeDocument/2006/math" xmlns:v="urn:schemas-microsoft-com:vml" xmlns:wp14="http://schemas.microsoft.com/office/word/2010/wordprocessingDrawing" xmlns:wp="http://schemas.openxmlformats.org/drawingml/2006/wordprocessingDrawing" xmlns:w10="urn:schemas-microsoft-com:office:word" xmlns:w="http://schemas.openxmlformats.org/wordprocessingml/2006/main" xmlns:w14="http://schemas.microsoft.com/office/word/2010/wordml" xmlns:w15="http://schemas.microsoft.com/office/word/2012/wordml" xmlns:wpg="http://schemas.microsoft.com/office/word/2010/wordprocessingGroup" xmlns:wpi="http://schemas.microsoft.com/office/word/2010/wordprocessingInk" xmlns:wne="http://schemas.microsoft.com/office/word/2006/wordml" xmlns:wps="http://schemas.microsoft.com/office/word/2010/wordprocessingShape" mc:Ignorable="w14 w15 wp14">
-  <w:abstractNum w:abstractNumId="0" w15:restartNumberingAfterBreak="0">
+  <w:abstractNum w:abstractNumId="0">
     <w:nsid w:val="0CFD7C78"/>
     <w:multiLevelType w:val="hybridMultilevel"/>
     <w:tmpl w:val="CA2226A0"/>
@@ -4193,7 +3829,7 @@
       </w:rPr>
     </w:lvl>
   </w:abstractNum>
-  <w:abstractNum w:abstractNumId="1" w15:restartNumberingAfterBreak="0">
+  <w:abstractNum w:abstractNumId="1">
     <w:nsid w:val="40F541B9"/>
     <w:multiLevelType w:val="hybridMultilevel"/>
     <w:tmpl w:val="52840CE8"/>
@@ -4306,7 +3942,7 @@
       </w:rPr>
     </w:lvl>
   </w:abstractNum>
-  <w:abstractNum w:abstractNumId="2" w15:restartNumberingAfterBreak="0">
+  <w:abstractNum w:abstractNumId="2">
     <w:nsid w:val="46E0357E"/>
     <w:multiLevelType w:val="hybridMultilevel"/>
     <w:tmpl w:val="CE701460"/>
@@ -4421,7 +4057,7 @@
       </w:rPr>
     </w:lvl>
   </w:abstractNum>
-  <w:abstractNum w:abstractNumId="3" w15:restartNumberingAfterBreak="0">
+  <w:abstractNum w:abstractNumId="3">
     <w:nsid w:val="476F37AF"/>
     <w:multiLevelType w:val="hybridMultilevel"/>
     <w:tmpl w:val="0DCE1576"/>
@@ -4534,7 +4170,7 @@
       </w:rPr>
     </w:lvl>
   </w:abstractNum>
-  <w:abstractNum w:abstractNumId="4" w15:restartNumberingAfterBreak="0">
+  <w:abstractNum w:abstractNumId="4">
     <w:nsid w:val="584460EE"/>
     <w:multiLevelType w:val="hybridMultilevel"/>
     <w:tmpl w:val="4D8A28D4"/>
@@ -5338,6 +4974,7 @@
       <w:spacing w:after="0" w:line="240" w:lineRule="auto"/>
     </w:pPr>
     <w:tblPr>
+      <w:tblInd w:w="0" w:type="dxa"/>
       <w:tblBorders>
         <w:top w:val="single" w:sz="4" w:space="0" w:color="auto"/>
         <w:left w:val="single" w:sz="4" w:space="0" w:color="auto"/>
@@ -5346,6 +4983,12 @@
         <w:insideH w:val="single" w:sz="4" w:space="0" w:color="auto"/>
         <w:insideV w:val="single" w:sz="4" w:space="0" w:color="auto"/>
       </w:tblBorders>
+      <w:tblCellMar>
+        <w:top w:w="0" w:type="dxa"/>
+        <w:left w:w="108" w:type="dxa"/>
+        <w:bottom w:w="0" w:type="dxa"/>
+        <w:right w:w="108" w:type="dxa"/>
+      </w:tblCellMar>
     </w:tblPr>
   </w:style>
   <w:style w:type="character" w:customStyle="1" w:styleId="Titre4Car">
@@ -5643,7 +5286,7 @@
 </file>
 
 <file path=customXml/itemProps1.xml><?xml version="1.0" encoding="utf-8"?>
-<ds:datastoreItem xmlns:ds="http://schemas.openxmlformats.org/officeDocument/2006/customXml" ds:itemID="{2F4DD0DA-AC31-4FA9-BB73-BDE490DCA64F}">
+<ds:datastoreItem xmlns:ds="http://schemas.openxmlformats.org/officeDocument/2006/customXml" ds:itemID="{09A82535-20A4-4873-8A36-51751EF301FF}">
   <ds:schemaRefs>
     <ds:schemaRef ds:uri="http://schemas.openxmlformats.org/officeDocument/2006/bibliography"/>
   </ds:schemaRefs>

</xml_diff>

<commit_message>
[ADD/UPDATE] Give the possibility to go to the help page with keyboard + Add a video that give an overview of the game + Make small modifications on the report + Add ReadMe for videoDemo.
</commit_message>
<xml_diff>
--- a/RAPPORT.docx
+++ b/RAPPORT.docx
@@ -7,6 +7,8 @@
         <w:pStyle w:val="Titre1"/>
       </w:pPr>
       <w:bookmarkStart w:id="0" w:name="_Toc477873835"/>
+      <w:bookmarkStart w:id="1" w:name="_GoBack"/>
+      <w:bookmarkEnd w:id="1"/>
       <w:r>
         <w:t>R</w:t>
       </w:r>
@@ -1014,8 +1016,6 @@
           <w:rFonts w:hint="eastAsia"/>
         </w:rPr>
       </w:pPr>
-      <w:bookmarkStart w:id="1" w:name="_GoBack"/>
-      <w:bookmarkEnd w:id="1"/>
     </w:p>
     <w:p>
       <w:pPr>
@@ -3087,6 +3087,13 @@
           <w:sz w:val="36"/>
           <w:szCs w:val="36"/>
         </w:rPr>
+        <w:t xml:space="preserve"> d’un niveau</w:t>
+      </w:r>
+      <w:r>
+        <w:rPr>
+          <w:sz w:val="36"/>
+          <w:szCs w:val="36"/>
+        </w:rPr>
         <w:t>, vous passez au niveau suivant. Vous devrez toutefois redoubler de vigilance et d’attention car plus vous augmente</w:t>
       </w:r>
       <w:r>
@@ -3138,7 +3145,35 @@
           <w:sz w:val="36"/>
           <w:szCs w:val="36"/>
         </w:rPr>
-        <w:t>seront rapide et fréquent. De plus, leurs propres déplacements seront augmentés.</w:t>
+        <w:t>seront rapide</w:t>
+      </w:r>
+      <w:r>
+        <w:rPr>
+          <w:sz w:val="36"/>
+          <w:szCs w:val="36"/>
+        </w:rPr>
+        <w:t>s</w:t>
+      </w:r>
+      <w:r>
+        <w:rPr>
+          <w:sz w:val="36"/>
+          <w:szCs w:val="36"/>
+        </w:rPr>
+        <w:t xml:space="preserve"> et fréquent</w:t>
+      </w:r>
+      <w:r>
+        <w:rPr>
+          <w:sz w:val="36"/>
+          <w:szCs w:val="36"/>
+        </w:rPr>
+        <w:t>s</w:t>
+      </w:r>
+      <w:r>
+        <w:rPr>
+          <w:sz w:val="36"/>
+          <w:szCs w:val="36"/>
+        </w:rPr>
+        <w:t>. De plus, leurs propres déplacements seront augmentés.</w:t>
       </w:r>
     </w:p>
     <w:p>
@@ -5286,7 +5321,7 @@
 </file>
 
 <file path=customXml/itemProps1.xml><?xml version="1.0" encoding="utf-8"?>
-<ds:datastoreItem xmlns:ds="http://schemas.openxmlformats.org/officeDocument/2006/customXml" ds:itemID="{09A82535-20A4-4873-8A36-51751EF301FF}">
+<ds:datastoreItem xmlns:ds="http://schemas.openxmlformats.org/officeDocument/2006/customXml" ds:itemID="{D5A7CFD7-EE6C-4E0B-958B-0D0BABB7EA2E}">
   <ds:schemaRefs>
     <ds:schemaRef ds:uri="http://schemas.openxmlformats.org/officeDocument/2006/bibliography"/>
   </ds:schemaRefs>

</xml_diff>